<commit_message>
Revamped Link model to function as discussed in mini-scrum 9/3/16
</commit_message>
<xml_diff>
--- a/creator/dist/Social Link.docx
+++ b/creator/dist/Social Link.docx
@@ -45,67 +45,43 @@
           <w:color w:val="000000"/>
           <w:u w:color="000000"/>
         </w:rPr>
-        <w:t>his guide</w:t>
-      </w:r>
-      <w:r>
-        <w:rPr>
-          <w:rFonts w:ascii="Times New Roman" w:hAnsi="Times New Roman" w:cs="Times New Roman"/>
-          <w:color w:val="000000"/>
-          <w:u w:color="000000"/>
-        </w:rPr>
-        <w:t xml:space="preserve"> will first explain how to create a social link following the same mechanics as the previous Persona titles. </w:t>
-      </w:r>
-    </w:p>
-    <w:p>
-      <w:pPr>
-        <w:widowControl w:val="0"/>
-        <w:autoSpaceDE w:val="0"/>
-        <w:autoSpaceDN w:val="0"/>
-        <w:adjustRightInd w:val="0"/>
-        <w:spacing w:line="315" w:lineRule="atLeast"/>
-        <w:rPr>
-          <w:rFonts w:ascii="Times New Roman" w:hAnsi="Times New Roman" w:cs="Times New Roman"/>
-          <w:color w:val="000000"/>
-          <w:u w:color="000000"/>
-        </w:rPr>
-      </w:pPr>
-    </w:p>
-    <w:p>
-      <w:pPr>
-        <w:widowControl w:val="0"/>
-        <w:autoSpaceDE w:val="0"/>
-        <w:autoSpaceDN w:val="0"/>
-        <w:adjustRightInd w:val="0"/>
-        <w:spacing w:line="315" w:lineRule="atLeast"/>
-        <w:rPr>
-          <w:rFonts w:ascii="Times New Roman" w:hAnsi="Times New Roman" w:cs="Times New Roman"/>
-          <w:color w:val="000000"/>
-          <w:u w:color="000000"/>
-        </w:rPr>
-      </w:pPr>
-      <w:r>
-        <w:rPr>
-          <w:rFonts w:ascii="Times New Roman" w:hAnsi="Times New Roman" w:cs="Times New Roman"/>
-          <w:color w:val="000000"/>
-          <w:u w:color="000000"/>
-        </w:rPr>
-        <w:t xml:space="preserve">From the “Social Link” page, </w:t>
-      </w:r>
-      <w:r>
-        <w:rPr>
-          <w:rFonts w:ascii="Times New Roman" w:hAnsi="Times New Roman" w:cs="Times New Roman"/>
-          <w:color w:val="000000"/>
-          <w:u w:color="000000"/>
-        </w:rPr>
-        <w:t>select an arcana from the drop-down list and you will be given a short desc</w:t>
-      </w:r>
-      <w:r>
-        <w:rPr>
-          <w:rFonts w:ascii="Times New Roman" w:hAnsi="Times New Roman" w:cs="Times New Roman"/>
-          <w:color w:val="000000"/>
-          <w:u w:color="000000"/>
-        </w:rPr>
-        <w:t>ription of the arcana's meaning. If you decide you wish to work on a Social Link of that arcana, click “Select”.</w:t>
+        <w:t xml:space="preserve">his guide will first explain how to create a social link following the same mechanics as the previous Persona titles. </w:t>
+      </w:r>
+    </w:p>
+    <w:p>
+      <w:pPr>
+        <w:widowControl w:val="0"/>
+        <w:autoSpaceDE w:val="0"/>
+        <w:autoSpaceDN w:val="0"/>
+        <w:adjustRightInd w:val="0"/>
+        <w:spacing w:line="315" w:lineRule="atLeast"/>
+        <w:rPr>
+          <w:rFonts w:ascii="Times New Roman" w:hAnsi="Times New Roman" w:cs="Times New Roman"/>
+          <w:color w:val="000000"/>
+          <w:u w:color="000000"/>
+        </w:rPr>
+      </w:pPr>
+    </w:p>
+    <w:p>
+      <w:pPr>
+        <w:widowControl w:val="0"/>
+        <w:autoSpaceDE w:val="0"/>
+        <w:autoSpaceDN w:val="0"/>
+        <w:adjustRightInd w:val="0"/>
+        <w:spacing w:line="315" w:lineRule="atLeast"/>
+        <w:rPr>
+          <w:rFonts w:ascii="Times New Roman" w:hAnsi="Times New Roman" w:cs="Times New Roman"/>
+          <w:color w:val="000000"/>
+          <w:u w:color="000000"/>
+        </w:rPr>
+      </w:pPr>
+      <w:r>
+        <w:rPr>
+          <w:rFonts w:ascii="Times New Roman" w:hAnsi="Times New Roman" w:cs="Times New Roman"/>
+          <w:color w:val="000000"/>
+          <w:u w:color="000000"/>
+        </w:rPr>
+        <w:t>From the “Social Link” page, select an arcana from the drop-down list and you will be given a short description of the arcana's meaning. If you decide you wish to work on a Social Link of that arcana, click “Select”.</w:t>
       </w:r>
     </w:p>
     <w:p>
@@ -414,8 +390,6 @@
         </w:rPr>
         <w:t>,</w:t>
       </w:r>
-      <w:bookmarkStart w:id="0" w:name="_GoBack"/>
-      <w:bookmarkEnd w:id="0"/>
       <w:r>
         <w:rPr>
           <w:rFonts w:ascii="Times New Roman" w:hAnsi="Times New Roman" w:cs="Times New Roman"/>
@@ -870,39 +844,7 @@
           <w:color w:val="000000"/>
           <w:u w:color="000000"/>
         </w:rPr>
-        <w:t>-</w:t>
-      </w:r>
-      <w:r>
-        <w:rPr>
-          <w:rFonts w:ascii="Times New Roman" w:hAnsi="Times New Roman" w:cs="Times New Roman"/>
-          <w:color w:val="000000"/>
-          <w:u w:color="000000"/>
-        </w:rPr>
-        <w:t>Speak</w:t>
-      </w:r>
-      <w:r>
-        <w:rPr>
-          <w:rFonts w:ascii="Times New Roman" w:hAnsi="Times New Roman" w:cs="Times New Roman"/>
-          <w:color w:val="000000"/>
-          <w:u w:color="000000"/>
-        </w:rPr>
-        <w:t xml:space="preserve"> </w:t>
-      </w:r>
-      <w:r>
-        <w:rPr>
-          <w:rFonts w:ascii="Times New Roman" w:hAnsi="Times New Roman" w:cs="Times New Roman"/>
-          <w:color w:val="000000"/>
-          <w:u w:color="000000"/>
-        </w:rPr>
-        <w:t>action</w:t>
-      </w:r>
-      <w:r>
-        <w:rPr>
-          <w:rFonts w:ascii="Times New Roman" w:hAnsi="Times New Roman" w:cs="Times New Roman"/>
-          <w:color w:val="000000"/>
-          <w:u w:color="000000"/>
-        </w:rPr>
-        <w:t xml:space="preserve">s are simply the dialogue to appear on the bottom of the screen. </w:t>
+        <w:t xml:space="preserve">-Speak actions are simply the dialogue to appear on the bottom of the screen. </w:t>
       </w:r>
       <w:r>
         <w:rPr>
@@ -1206,7 +1148,23 @@
           <w:rFonts w:ascii="Times New Roman" w:hAnsi="Times New Roman" w:cs="Times New Roman"/>
           <w:u w:color="000000"/>
         </w:rPr>
-        <w:t>In a cutscene, one actions folows another. In other words, the character might say something, then say another thing. In order to link two actions together, the “Connect” button is used.</w:t>
+        <w:t xml:space="preserve">In a cutscene, one actions </w:t>
+      </w:r>
+      <w:proofErr w:type="spellStart"/>
+      <w:r>
+        <w:rPr>
+          <w:rFonts w:ascii="Times New Roman" w:hAnsi="Times New Roman" w:cs="Times New Roman"/>
+          <w:u w:color="000000"/>
+        </w:rPr>
+        <w:t>folows</w:t>
+      </w:r>
+      <w:proofErr w:type="spellEnd"/>
+      <w:r>
+        <w:rPr>
+          <w:rFonts w:ascii="Times New Roman" w:hAnsi="Times New Roman" w:cs="Times New Roman"/>
+          <w:u w:color="000000"/>
+        </w:rPr>
+        <w:t xml:space="preserve"> another. In other words, the character might say something, then say another thing. In order to link two actions together, the “Connect” button is used.</w:t>
       </w:r>
     </w:p>
     <w:p>
@@ -2003,7 +1961,23 @@
           <w:rFonts w:ascii="Times New Roman" w:hAnsi="Times New Roman" w:cs="Times New Roman"/>
           <w:u w:color="000000"/>
         </w:rPr>
-        <w:t xml:space="preserve"> To delete an action, select it from the graphic view and click “Delete element and subtree”.</w:t>
+        <w:t xml:space="preserve"> To delete an action, select it from the graphic view and click “Delete element and </w:t>
+      </w:r>
+      <w:proofErr w:type="spellStart"/>
+      <w:r>
+        <w:rPr>
+          <w:rFonts w:ascii="Times New Roman" w:hAnsi="Times New Roman" w:cs="Times New Roman"/>
+          <w:u w:color="000000"/>
+        </w:rPr>
+        <w:t>subtree</w:t>
+      </w:r>
+      <w:proofErr w:type="spellEnd"/>
+      <w:r>
+        <w:rPr>
+          <w:rFonts w:ascii="Times New Roman" w:hAnsi="Times New Roman" w:cs="Times New Roman"/>
+          <w:u w:color="000000"/>
+        </w:rPr>
+        <w:t>”.</w:t>
       </w:r>
     </w:p>
     <w:p>
@@ -2270,7 +2244,25 @@
           <w:color w:val="000000"/>
           <w:u w:color="000000"/>
         </w:rPr>
-        <w:t>Only characters that you have in your Story Creator program can be selected for Speak or Movement actions. Some default generic characters (“Classmate”, “Boy”, etc…) are provided, but you will no doubt have to make your own</w:t>
+        <w:t xml:space="preserve">Only characters that you have in your Story Creator program can be selected for Speak or Movement actions. Some default generic characters (“Classmate”, “Boy”, </w:t>
+      </w:r>
+      <w:proofErr w:type="spellStart"/>
+      <w:r>
+        <w:rPr>
+          <w:rFonts w:ascii="Times New Roman" w:hAnsi="Times New Roman" w:cs="Times New Roman"/>
+          <w:color w:val="000000"/>
+          <w:u w:color="000000"/>
+        </w:rPr>
+        <w:t>etc</w:t>
+      </w:r>
+      <w:proofErr w:type="spellEnd"/>
+      <w:r>
+        <w:rPr>
+          <w:rFonts w:ascii="Times New Roman" w:hAnsi="Times New Roman" w:cs="Times New Roman"/>
+          <w:color w:val="000000"/>
+          <w:u w:color="000000"/>
+        </w:rPr>
+        <w:t>…) are provided, but you will no doubt have to make your own</w:t>
       </w:r>
       <w:r>
         <w:rPr>
@@ -2348,7 +2340,31 @@
           <w:color w:val="000000"/>
           <w:u w:color="000000"/>
         </w:rPr>
-        <w:t>It is not unexpected to have multiple actions that are the same, especially in cases like characters going “…..”. If two actions are the same, a unique number will appear next to any duplicates in both the graphic view and the list view. Do not worry, that number will not show up in the cutscene (as you can see when simulating).</w:t>
+        <w:t xml:space="preserve">The proper way to introduce a character into a scene is </w:t>
+      </w:r>
+      <w:r>
+        <w:rPr>
+          <w:rFonts w:ascii="Times New Roman" w:hAnsi="Times New Roman" w:cs="Times New Roman"/>
+          <w:color w:val="000000"/>
+          <w:u w:color="000000"/>
+        </w:rPr>
+        <w:t>by having them appear during loading at the start of a cutscene.</w:t>
+      </w:r>
+      <w:r>
+        <w:rPr>
+          <w:rFonts w:ascii="Times New Roman" w:hAnsi="Times New Roman" w:cs="Times New Roman"/>
+          <w:color w:val="000000"/>
+          <w:u w:color="000000"/>
+        </w:rPr>
+        <w:t xml:space="preserve"> It is important to consider that rotation of character is not bound in the movement action. You will have to provide a minimal movement from spawn point in order for the c</w:t>
+      </w:r>
+      <w:r>
+        <w:rPr>
+          <w:rFonts w:ascii="Times New Roman" w:hAnsi="Times New Roman" w:cs="Times New Roman"/>
+          <w:color w:val="000000"/>
+          <w:u w:color="000000"/>
+        </w:rPr>
+        <w:t>haracter to face in a direction.</w:t>
       </w:r>
     </w:p>
     <w:p>
@@ -2375,8 +2391,253 @@
           <w:color w:val="000000"/>
           <w:u w:color="000000"/>
         </w:rPr>
-        <w:t>The Story Creator is mainly for creating cutscenes and does not provide a means of planning out an entire Social Link. It is recommended you keep track of how many points and angles will lead to what result in a separate file (or an actual piece of paper).</w:t>
-      </w:r>
+        <w:t>The “beginning” of a cutscene will, with very few exceptions, start with placing the characters in a map. The proper way to do that is:</w:t>
+      </w:r>
+    </w:p>
+    <w:p>
+      <w:pPr>
+        <w:pStyle w:val="ListParagraph"/>
+        <w:widowControl w:val="0"/>
+        <w:numPr>
+          <w:ilvl w:val="1"/>
+          <w:numId w:val="2"/>
+        </w:numPr>
+        <w:autoSpaceDE w:val="0"/>
+        <w:autoSpaceDN w:val="0"/>
+        <w:adjustRightInd w:val="0"/>
+        <w:spacing w:line="315" w:lineRule="atLeast"/>
+        <w:rPr>
+          <w:rFonts w:ascii="Times New Roman" w:hAnsi="Times New Roman" w:cs="Times New Roman"/>
+          <w:color w:val="000000"/>
+          <w:u w:color="000000"/>
+        </w:rPr>
+      </w:pPr>
+      <w:r>
+        <w:rPr>
+          <w:rFonts w:ascii="Times New Roman" w:hAnsi="Times New Roman" w:cs="Times New Roman"/>
+          <w:color w:val="000000"/>
+          <w:u w:color="000000"/>
+        </w:rPr>
+        <w:t>Camera action (</w:t>
+      </w:r>
+      <w:r>
+        <w:rPr>
+          <w:rFonts w:ascii="Times New Roman" w:hAnsi="Times New Roman" w:cs="Times New Roman"/>
+          <w:color w:val="000000"/>
+          <w:u w:color="000000"/>
+        </w:rPr>
+        <w:t xml:space="preserve">Place camera in </w:t>
+      </w:r>
+      <w:r>
+        <w:rPr>
+          <w:rFonts w:ascii="Times New Roman" w:hAnsi="Times New Roman" w:cs="Times New Roman"/>
+          <w:color w:val="000000"/>
+          <w:u w:color="000000"/>
+        </w:rPr>
+        <w:t>Loading</w:t>
+      </w:r>
+      <w:r>
+        <w:rPr>
+          <w:rFonts w:ascii="Times New Roman" w:hAnsi="Times New Roman" w:cs="Times New Roman"/>
+          <w:color w:val="000000"/>
+          <w:u w:color="000000"/>
+        </w:rPr>
+        <w:t>)</w:t>
+      </w:r>
+    </w:p>
+    <w:p>
+      <w:pPr>
+        <w:pStyle w:val="ListParagraph"/>
+        <w:widowControl w:val="0"/>
+        <w:numPr>
+          <w:ilvl w:val="1"/>
+          <w:numId w:val="2"/>
+        </w:numPr>
+        <w:autoSpaceDE w:val="0"/>
+        <w:autoSpaceDN w:val="0"/>
+        <w:adjustRightInd w:val="0"/>
+        <w:spacing w:line="315" w:lineRule="atLeast"/>
+        <w:rPr>
+          <w:rFonts w:ascii="Times New Roman" w:hAnsi="Times New Roman" w:cs="Times New Roman"/>
+          <w:color w:val="000000"/>
+          <w:u w:color="000000"/>
+        </w:rPr>
+      </w:pPr>
+      <w:r>
+        <w:rPr>
+          <w:rFonts w:ascii="Times New Roman" w:hAnsi="Times New Roman" w:cs="Times New Roman"/>
+          <w:color w:val="000000"/>
+          <w:u w:color="000000"/>
+        </w:rPr>
+        <w:t>Camera action (</w:t>
+      </w:r>
+      <w:proofErr w:type="spellStart"/>
+      <w:r>
+        <w:rPr>
+          <w:rFonts w:ascii="Times New Roman" w:hAnsi="Times New Roman" w:cs="Times New Roman"/>
+          <w:color w:val="000000"/>
+          <w:u w:color="000000"/>
+        </w:rPr>
+        <w:t>eg</w:t>
+      </w:r>
+      <w:proofErr w:type="spellEnd"/>
+      <w:r>
+        <w:rPr>
+          <w:rFonts w:ascii="Times New Roman" w:hAnsi="Times New Roman" w:cs="Times New Roman"/>
+          <w:color w:val="000000"/>
+          <w:u w:color="000000"/>
+        </w:rPr>
+        <w:t>. Place camera in Velvet Room)</w:t>
+      </w:r>
+    </w:p>
+    <w:p>
+      <w:pPr>
+        <w:pStyle w:val="ListParagraph"/>
+        <w:widowControl w:val="0"/>
+        <w:numPr>
+          <w:ilvl w:val="1"/>
+          <w:numId w:val="2"/>
+        </w:numPr>
+        <w:autoSpaceDE w:val="0"/>
+        <w:autoSpaceDN w:val="0"/>
+        <w:adjustRightInd w:val="0"/>
+        <w:spacing w:line="315" w:lineRule="atLeast"/>
+        <w:rPr>
+          <w:rFonts w:ascii="Times New Roman" w:hAnsi="Times New Roman" w:cs="Times New Roman"/>
+          <w:color w:val="000000"/>
+          <w:u w:color="000000"/>
+        </w:rPr>
+      </w:pPr>
+      <w:r>
+        <w:rPr>
+          <w:rFonts w:ascii="Times New Roman" w:hAnsi="Times New Roman" w:cs="Times New Roman"/>
+          <w:color w:val="000000"/>
+          <w:u w:color="000000"/>
+        </w:rPr>
+        <w:t>Move actions (</w:t>
+      </w:r>
+      <w:proofErr w:type="spellStart"/>
+      <w:r>
+        <w:rPr>
+          <w:rFonts w:ascii="Times New Roman" w:hAnsi="Times New Roman" w:cs="Times New Roman"/>
+          <w:color w:val="000000"/>
+          <w:u w:color="000000"/>
+        </w:rPr>
+        <w:t>eg</w:t>
+      </w:r>
+      <w:proofErr w:type="spellEnd"/>
+      <w:r>
+        <w:rPr>
+          <w:rFonts w:ascii="Times New Roman" w:hAnsi="Times New Roman" w:cs="Times New Roman"/>
+          <w:color w:val="000000"/>
+          <w:u w:color="000000"/>
+        </w:rPr>
+        <w:t>. MC moves to x, y</w:t>
+      </w:r>
+      <w:r>
+        <w:rPr>
+          <w:rFonts w:ascii="Times New Roman" w:hAnsi="Times New Roman" w:cs="Times New Roman"/>
+          <w:color w:val="000000"/>
+          <w:u w:color="000000"/>
+        </w:rPr>
+        <w:tab/>
+        <w:t>Elizabeth moves to x, y)</w:t>
+      </w:r>
+    </w:p>
+    <w:p>
+      <w:pPr>
+        <w:pStyle w:val="ListParagraph"/>
+        <w:widowControl w:val="0"/>
+        <w:numPr>
+          <w:ilvl w:val="1"/>
+          <w:numId w:val="2"/>
+        </w:numPr>
+        <w:autoSpaceDE w:val="0"/>
+        <w:autoSpaceDN w:val="0"/>
+        <w:adjustRightInd w:val="0"/>
+        <w:spacing w:line="315" w:lineRule="atLeast"/>
+        <w:rPr>
+          <w:rFonts w:ascii="Times New Roman" w:hAnsi="Times New Roman" w:cs="Times New Roman"/>
+          <w:color w:val="000000"/>
+          <w:u w:color="000000"/>
+        </w:rPr>
+      </w:pPr>
+      <w:r>
+        <w:rPr>
+          <w:rFonts w:ascii="Times New Roman" w:hAnsi="Times New Roman" w:cs="Times New Roman"/>
+          <w:color w:val="000000"/>
+          <w:u w:color="000000"/>
+        </w:rPr>
+        <w:t>Camera action (Place camera in Loading)</w:t>
+      </w:r>
+    </w:p>
+    <w:p>
+      <w:pPr>
+        <w:widowControl w:val="0"/>
+        <w:autoSpaceDE w:val="0"/>
+        <w:autoSpaceDN w:val="0"/>
+        <w:adjustRightInd w:val="0"/>
+        <w:spacing w:line="315" w:lineRule="atLeast"/>
+        <w:rPr>
+          <w:rFonts w:ascii="Times New Roman" w:hAnsi="Times New Roman" w:cs="Times New Roman"/>
+          <w:color w:val="000000"/>
+          <w:u w:color="000000"/>
+        </w:rPr>
+      </w:pPr>
+      <w:r>
+        <w:rPr>
+          <w:rFonts w:ascii="Times New Roman" w:hAnsi="Times New Roman" w:cs="Times New Roman"/>
+          <w:color w:val="000000"/>
+          <w:u w:color="000000"/>
+        </w:rPr>
+        <w:t xml:space="preserve">Remember that as you are probably using “Info” actions for </w:t>
+      </w:r>
+      <w:r>
+        <w:rPr>
+          <w:rFonts w:ascii="Times New Roman" w:hAnsi="Times New Roman" w:cs="Times New Roman"/>
+          <w:color w:val="000000"/>
+          <w:u w:color="000000"/>
+        </w:rPr>
+        <w:t>#3-4</w:t>
+      </w:r>
+      <w:r>
+        <w:rPr>
+          <w:rFonts w:ascii="Times New Roman" w:hAnsi="Times New Roman" w:cs="Times New Roman"/>
+          <w:color w:val="000000"/>
+          <w:u w:color="000000"/>
+        </w:rPr>
+        <w:t xml:space="preserve">, you </w:t>
+      </w:r>
+      <w:r>
+        <w:rPr>
+          <w:rFonts w:ascii="Times New Roman" w:hAnsi="Times New Roman" w:cs="Times New Roman"/>
+          <w:color w:val="000000"/>
+          <w:u w:color="000000"/>
+        </w:rPr>
+        <w:t xml:space="preserve">probably </w:t>
+      </w:r>
+      <w:r>
+        <w:rPr>
+          <w:rFonts w:ascii="Times New Roman" w:hAnsi="Times New Roman" w:cs="Times New Roman"/>
+          <w:color w:val="000000"/>
+          <w:u w:color="000000"/>
+        </w:rPr>
+        <w:t>don’t need to consider it. The information provided in “Info” actions will be properly translated into Camera and Move actions.</w:t>
+      </w:r>
+    </w:p>
+    <w:p>
+      <w:pPr>
+        <w:widowControl w:val="0"/>
+        <w:autoSpaceDE w:val="0"/>
+        <w:autoSpaceDN w:val="0"/>
+        <w:adjustRightInd w:val="0"/>
+        <w:spacing w:line="315" w:lineRule="atLeast"/>
+        <w:rPr>
+          <w:rFonts w:ascii="Times New Roman" w:hAnsi="Times New Roman" w:cs="Times New Roman"/>
+          <w:color w:val="000000"/>
+          <w:u w:color="000000"/>
+        </w:rPr>
+      </w:pPr>
     </w:p>
     <w:p>
       <w:pPr>
@@ -2402,7 +2663,7 @@
           <w:color w:val="000000"/>
           <w:u w:color="000000"/>
         </w:rPr>
-        <w:t>For a list of places in the game along with a short description, please see ANNEX I.</w:t>
+        <w:t>The actions described in #4 are also valid for showing other places during the middle of a cutscene.</w:t>
       </w:r>
     </w:p>
     <w:p>
@@ -2429,7 +2690,25 @@
           <w:color w:val="000000"/>
           <w:u w:color="000000"/>
         </w:rPr>
-        <w:t>If you want to completely lock a Social Link away from the player if he makes a wrong choice, don’t. But if you REALLY want to, give him a Speak action with -999999 points towards an arcana.</w:t>
+        <w:t>It is not unexpected to have multiple actions that are the same, especially in cases like characters going “</w:t>
+      </w:r>
+      <w:proofErr w:type="gramStart"/>
+      <w:r>
+        <w:rPr>
+          <w:rFonts w:ascii="Times New Roman" w:hAnsi="Times New Roman" w:cs="Times New Roman"/>
+          <w:color w:val="000000"/>
+          <w:u w:color="000000"/>
+        </w:rPr>
+        <w:t>…..</w:t>
+      </w:r>
+      <w:proofErr w:type="gramEnd"/>
+      <w:r>
+        <w:rPr>
+          <w:rFonts w:ascii="Times New Roman" w:hAnsi="Times New Roman" w:cs="Times New Roman"/>
+          <w:color w:val="000000"/>
+          <w:u w:color="000000"/>
+        </w:rPr>
+        <w:t>”. If two actions are the same, a unique number will appear next to any duplicates in both the graphic view and the list view. Do not worry, that number will not show up in the cutscene (as you can see when simulating).</w:t>
       </w:r>
     </w:p>
     <w:p>
@@ -2456,8 +2735,173 @@
           <w:color w:val="000000"/>
           <w:u w:color="000000"/>
         </w:rPr>
+        <w:t xml:space="preserve">If you want the player to be able to react to a choice with a Move or Camera action, you </w:t>
+      </w:r>
+      <w:r>
+        <w:rPr>
+          <w:rFonts w:ascii="Times New Roman" w:hAnsi="Times New Roman" w:cs="Times New Roman"/>
+          <w:color w:val="000000"/>
+          <w:u w:color="000000"/>
+        </w:rPr>
+        <w:t>should</w:t>
+      </w:r>
+      <w:r>
+        <w:rPr>
+          <w:rFonts w:ascii="Times New Roman" w:hAnsi="Times New Roman" w:cs="Times New Roman"/>
+          <w:color w:val="000000"/>
+          <w:u w:color="000000"/>
+        </w:rPr>
+        <w:t xml:space="preserve"> create a Speak action, assign it to the Narrator, and have that link to the Move/Camera action. This is so the player can see a blurb on what the choice encompasses in the choice selection list.</w:t>
+      </w:r>
+      <w:r>
+        <w:rPr>
+          <w:rFonts w:ascii="Times New Roman" w:hAnsi="Times New Roman" w:cs="Times New Roman"/>
+          <w:color w:val="000000"/>
+          <w:u w:color="000000"/>
+        </w:rPr>
+        <w:t xml:space="preserve"> If you don’t do this, there will be an empty</w:t>
+      </w:r>
+      <w:bookmarkStart w:id="0" w:name="_GoBack"/>
+      <w:bookmarkEnd w:id="0"/>
+      <w:r>
+        <w:rPr>
+          <w:rFonts w:ascii="Times New Roman" w:hAnsi="Times New Roman" w:cs="Times New Roman"/>
+          <w:color w:val="000000"/>
+          <w:u w:color="000000"/>
+        </w:rPr>
+        <w:t xml:space="preserve"> </w:t>
+      </w:r>
+      <w:r>
+        <w:rPr>
+          <w:rFonts w:ascii="Times New Roman" w:hAnsi="Times New Roman" w:cs="Times New Roman"/>
+          <w:color w:val="000000"/>
+          <w:u w:color="000000"/>
+        </w:rPr>
+        <w:t>selectable which would yield no indication to the player of what the choice encompasses.</w:t>
+      </w:r>
+    </w:p>
+    <w:p>
+      <w:pPr>
+        <w:pStyle w:val="ListParagraph"/>
+        <w:widowControl w:val="0"/>
+        <w:numPr>
+          <w:ilvl w:val="0"/>
+          <w:numId w:val="2"/>
+        </w:numPr>
+        <w:autoSpaceDE w:val="0"/>
+        <w:autoSpaceDN w:val="0"/>
+        <w:adjustRightInd w:val="0"/>
+        <w:spacing w:line="315" w:lineRule="atLeast"/>
+        <w:rPr>
+          <w:rFonts w:ascii="Times New Roman" w:hAnsi="Times New Roman" w:cs="Times New Roman"/>
+          <w:color w:val="000000"/>
+          <w:u w:color="000000"/>
+        </w:rPr>
+      </w:pPr>
+      <w:r>
+        <w:rPr>
+          <w:rFonts w:ascii="Times New Roman" w:hAnsi="Times New Roman" w:cs="Times New Roman"/>
+          <w:color w:val="000000"/>
+          <w:u w:color="000000"/>
+        </w:rPr>
+        <w:t>The Story Creator is mainly for creating cutscenes and does not provide a means of planning out an entire Social Link. It is recommended you keep track of how many points and angles will lead to what result in a separate file (or an actual piece of paper).</w:t>
+      </w:r>
+    </w:p>
+    <w:p>
+      <w:pPr>
+        <w:pStyle w:val="ListParagraph"/>
+        <w:widowControl w:val="0"/>
+        <w:numPr>
+          <w:ilvl w:val="0"/>
+          <w:numId w:val="2"/>
+        </w:numPr>
+        <w:autoSpaceDE w:val="0"/>
+        <w:autoSpaceDN w:val="0"/>
+        <w:adjustRightInd w:val="0"/>
+        <w:spacing w:line="315" w:lineRule="atLeast"/>
+        <w:rPr>
+          <w:rFonts w:ascii="Times New Roman" w:hAnsi="Times New Roman" w:cs="Times New Roman"/>
+          <w:color w:val="000000"/>
+          <w:u w:color="000000"/>
+        </w:rPr>
+      </w:pPr>
+      <w:r>
+        <w:rPr>
+          <w:rFonts w:ascii="Times New Roman" w:hAnsi="Times New Roman" w:cs="Times New Roman"/>
+          <w:color w:val="000000"/>
+          <w:u w:color="000000"/>
+        </w:rPr>
+        <w:t>For a list of places in the game along with a short description, please see ANNEX I.</w:t>
+      </w:r>
+    </w:p>
+    <w:p>
+      <w:pPr>
+        <w:pStyle w:val="ListParagraph"/>
+        <w:widowControl w:val="0"/>
+        <w:numPr>
+          <w:ilvl w:val="0"/>
+          <w:numId w:val="2"/>
+        </w:numPr>
+        <w:autoSpaceDE w:val="0"/>
+        <w:autoSpaceDN w:val="0"/>
+        <w:adjustRightInd w:val="0"/>
+        <w:spacing w:line="315" w:lineRule="atLeast"/>
+        <w:rPr>
+          <w:rFonts w:ascii="Times New Roman" w:hAnsi="Times New Roman" w:cs="Times New Roman"/>
+          <w:color w:val="000000"/>
+          <w:u w:color="000000"/>
+        </w:rPr>
+      </w:pPr>
+      <w:r>
+        <w:rPr>
+          <w:rFonts w:ascii="Times New Roman" w:hAnsi="Times New Roman" w:cs="Times New Roman"/>
+          <w:color w:val="000000"/>
+          <w:u w:color="000000"/>
+        </w:rPr>
+        <w:t>If you want to completely lock a Social Link away from the player if he makes a wrong choice, don’t. But if you REALLY want to, give him a Speak action with -999999 points towards an arcana.</w:t>
+      </w:r>
+    </w:p>
+    <w:p>
+      <w:pPr>
+        <w:pStyle w:val="ListParagraph"/>
+        <w:widowControl w:val="0"/>
+        <w:numPr>
+          <w:ilvl w:val="0"/>
+          <w:numId w:val="2"/>
+        </w:numPr>
+        <w:autoSpaceDE w:val="0"/>
+        <w:autoSpaceDN w:val="0"/>
+        <w:adjustRightInd w:val="0"/>
+        <w:spacing w:line="315" w:lineRule="atLeast"/>
+        <w:rPr>
+          <w:rFonts w:ascii="Times New Roman" w:hAnsi="Times New Roman" w:cs="Times New Roman"/>
+          <w:color w:val="000000"/>
+          <w:u w:color="000000"/>
+        </w:rPr>
+      </w:pPr>
+      <w:r>
+        <w:rPr>
+          <w:rFonts w:ascii="Times New Roman" w:hAnsi="Times New Roman" w:cs="Times New Roman"/>
+          <w:color w:val="000000"/>
+          <w:u w:color="000000"/>
+        </w:rPr>
         <w:t>Feel free to contact us via “Support/Contact &gt; Contact” is you have any questions or would like to do something unique that we hadn’t planned for!</w:t>
       </w:r>
+    </w:p>
+    <w:p>
+      <w:pPr>
+        <w:pStyle w:val="ListParagraph"/>
+        <w:widowControl w:val="0"/>
+        <w:autoSpaceDE w:val="0"/>
+        <w:autoSpaceDN w:val="0"/>
+        <w:adjustRightInd w:val="0"/>
+        <w:spacing w:line="315" w:lineRule="atLeast"/>
+        <w:rPr>
+          <w:rFonts w:ascii="Times New Roman" w:hAnsi="Times New Roman" w:cs="Times New Roman"/>
+          <w:color w:val="000000"/>
+          <w:u w:color="000000"/>
+        </w:rPr>
+      </w:pPr>
     </w:p>
     <w:p>
       <w:pPr>
@@ -2919,15 +3363,23 @@
           <w:color w:val="000000"/>
           <w:u w:color="000000"/>
         </w:rPr>
-        <w:t>: Another new feature is that it is now possible for a certain action or attitude to affect multiple different Social Links. In other words, the main character can gain points and angle towards multiple different arcanas at once. To use this, click “Add Points” and/or “Add Angle” on the Speak edit view and select whichever arcana and whatever number of points/angle you wish</w:t>
-      </w:r>
-      <w:r>
-        <w:rPr>
-          <w:rFonts w:ascii="Times New Roman" w:hAnsi="Times New Roman" w:cs="Times New Roman"/>
-          <w:color w:val="000000"/>
-          <w:u w:color="000000"/>
-        </w:rPr>
-        <w:t xml:space="preserve">. </w:t>
+        <w:t>: Another new feature is that it is now possible for a certain action or attitude to affect multiple different Social Links. In other words, the main character can gain</w:t>
+      </w:r>
+      <w:r>
+        <w:rPr>
+          <w:rFonts w:ascii="Times New Roman" w:hAnsi="Times New Roman" w:cs="Times New Roman"/>
+          <w:color w:val="000000"/>
+          <w:u w:color="000000"/>
+        </w:rPr>
+        <w:t xml:space="preserve"> or lose</w:t>
+      </w:r>
+      <w:r>
+        <w:rPr>
+          <w:rFonts w:ascii="Times New Roman" w:hAnsi="Times New Roman" w:cs="Times New Roman"/>
+          <w:color w:val="000000"/>
+          <w:u w:color="000000"/>
+        </w:rPr>
+        <w:t xml:space="preserve"> points and angle towards multiple different arcanas at once. To use this, click “Add Points” and/or “Add Angle” on the Speak edit view and select whichever arcana and whatever number of points/angle you wish. </w:t>
       </w:r>
     </w:p>
     <w:sectPr>
@@ -3070,7 +3522,7 @@
         <w:rFonts w:hint="default"/>
       </w:rPr>
     </w:lvl>
-    <w:lvl w:ilvl="1" w:tplc="04090019" w:tentative="1">
+    <w:lvl w:ilvl="1" w:tplc="04090019">
       <w:start w:val="1"/>
       <w:numFmt w:val="lowerLetter"/>
       <w:lvlText w:val="%2."/>
@@ -3858,7 +4310,7 @@
 </file>
 
 <file path=customXml/itemProps1.xml><?xml version="1.0" encoding="utf-8"?>
-<ds:datastoreItem xmlns:ds="http://schemas.openxmlformats.org/officeDocument/2006/customXml" ds:itemID="{7D14514C-28FD-D048-A364-82FB1D91F445}">
+<ds:datastoreItem xmlns:ds="http://schemas.openxmlformats.org/officeDocument/2006/customXml" ds:itemID="{1502F354-33C9-AD43-8665-37B568F6F662}">
   <ds:schemaRefs>
     <ds:schemaRef ds:uri="http://schemas.openxmlformats.org/officeDocument/2006/bibliography"/>
   </ds:schemaRefs>

</xml_diff>

<commit_message>
Work on Shop context framework
</commit_message>
<xml_diff>
--- a/creator/dist/Social Link.docx
+++ b/creator/dist/Social Link.docx
@@ -2393,6 +2393,8 @@
         </w:rPr>
         <w:t>The “beginning” of a cutscene will, with very few exceptions, start with placing the characters in a map. The proper way to do that is:</w:t>
       </w:r>
+      <w:bookmarkStart w:id="0" w:name="_GoBack"/>
+      <w:bookmarkEnd w:id="0"/>
     </w:p>
     <w:p>
       <w:pPr>
@@ -2420,29 +2422,23 @@
         </w:rPr>
         <w:t>Camera action (</w:t>
       </w:r>
-      <w:r>
-        <w:rPr>
-          <w:rFonts w:ascii="Times New Roman" w:hAnsi="Times New Roman" w:cs="Times New Roman"/>
-          <w:color w:val="000000"/>
-          <w:u w:color="000000"/>
-        </w:rPr>
-        <w:t xml:space="preserve">Place camera in </w:t>
-      </w:r>
-      <w:r>
-        <w:rPr>
-          <w:rFonts w:ascii="Times New Roman" w:hAnsi="Times New Roman" w:cs="Times New Roman"/>
-          <w:color w:val="000000"/>
-          <w:u w:color="000000"/>
-        </w:rPr>
-        <w:t>Loading</w:t>
-      </w:r>
-      <w:r>
-        <w:rPr>
-          <w:rFonts w:ascii="Times New Roman" w:hAnsi="Times New Roman" w:cs="Times New Roman"/>
-          <w:color w:val="000000"/>
-          <w:u w:color="000000"/>
-        </w:rPr>
-        <w:t>)</w:t>
+      <w:proofErr w:type="spellStart"/>
+      <w:r>
+        <w:rPr>
+          <w:rFonts w:ascii="Times New Roman" w:hAnsi="Times New Roman" w:cs="Times New Roman"/>
+          <w:color w:val="000000"/>
+          <w:u w:color="000000"/>
+        </w:rPr>
+        <w:t>eg</w:t>
+      </w:r>
+      <w:proofErr w:type="spellEnd"/>
+      <w:r>
+        <w:rPr>
+          <w:rFonts w:ascii="Times New Roman" w:hAnsi="Times New Roman" w:cs="Times New Roman"/>
+          <w:color w:val="000000"/>
+          <w:u w:color="000000"/>
+        </w:rPr>
+        <w:t>. Place camera in Velvet Room)</w:t>
       </w:r>
     </w:p>
     <w:p>
@@ -2469,7 +2465,7 @@
           <w:color w:val="000000"/>
           <w:u w:color="000000"/>
         </w:rPr>
-        <w:t>Camera action (</w:t>
+        <w:t>Move actions (</w:t>
       </w:r>
       <w:proofErr w:type="spellStart"/>
       <w:r>
@@ -2487,7 +2483,16 @@
           <w:color w:val="000000"/>
           <w:u w:color="000000"/>
         </w:rPr>
-        <w:t>. Place camera in Velvet Room)</w:t>
+        <w:t>. MC moves to x, y</w:t>
+      </w:r>
+      <w:r>
+        <w:rPr>
+          <w:rFonts w:ascii="Times New Roman" w:hAnsi="Times New Roman" w:cs="Times New Roman"/>
+          <w:color w:val="000000"/>
+          <w:u w:color="000000"/>
+        </w:rPr>
+        <w:tab/>
+        <w:t>Elizabeth moves to x, y)</w:t>
       </w:r>
     </w:p>
     <w:p>
@@ -2514,60 +2519,6 @@
           <w:color w:val="000000"/>
           <w:u w:color="000000"/>
         </w:rPr>
-        <w:t>Move actions (</w:t>
-      </w:r>
-      <w:proofErr w:type="spellStart"/>
-      <w:r>
-        <w:rPr>
-          <w:rFonts w:ascii="Times New Roman" w:hAnsi="Times New Roman" w:cs="Times New Roman"/>
-          <w:color w:val="000000"/>
-          <w:u w:color="000000"/>
-        </w:rPr>
-        <w:t>eg</w:t>
-      </w:r>
-      <w:proofErr w:type="spellEnd"/>
-      <w:r>
-        <w:rPr>
-          <w:rFonts w:ascii="Times New Roman" w:hAnsi="Times New Roman" w:cs="Times New Roman"/>
-          <w:color w:val="000000"/>
-          <w:u w:color="000000"/>
-        </w:rPr>
-        <w:t>. MC moves to x, y</w:t>
-      </w:r>
-      <w:r>
-        <w:rPr>
-          <w:rFonts w:ascii="Times New Roman" w:hAnsi="Times New Roman" w:cs="Times New Roman"/>
-          <w:color w:val="000000"/>
-          <w:u w:color="000000"/>
-        </w:rPr>
-        <w:tab/>
-        <w:t>Elizabeth moves to x, y)</w:t>
-      </w:r>
-    </w:p>
-    <w:p>
-      <w:pPr>
-        <w:pStyle w:val="ListParagraph"/>
-        <w:widowControl w:val="0"/>
-        <w:numPr>
-          <w:ilvl w:val="1"/>
-          <w:numId w:val="2"/>
-        </w:numPr>
-        <w:autoSpaceDE w:val="0"/>
-        <w:autoSpaceDN w:val="0"/>
-        <w:adjustRightInd w:val="0"/>
-        <w:spacing w:line="315" w:lineRule="atLeast"/>
-        <w:rPr>
-          <w:rFonts w:ascii="Times New Roman" w:hAnsi="Times New Roman" w:cs="Times New Roman"/>
-          <w:color w:val="000000"/>
-          <w:u w:color="000000"/>
-        </w:rPr>
-      </w:pPr>
-      <w:r>
-        <w:rPr>
-          <w:rFonts w:ascii="Times New Roman" w:hAnsi="Times New Roman" w:cs="Times New Roman"/>
-          <w:color w:val="000000"/>
-          <w:u w:color="000000"/>
-        </w:rPr>
         <w:t>Camera action (Place camera in Loading)</w:t>
       </w:r>
     </w:p>
@@ -2759,17 +2710,7 @@
           <w:color w:val="000000"/>
           <w:u w:color="000000"/>
         </w:rPr>
-        <w:t xml:space="preserve"> If you don’t do this, there will be an empty</w:t>
-      </w:r>
-      <w:bookmarkStart w:id="0" w:name="_GoBack"/>
-      <w:bookmarkEnd w:id="0"/>
-      <w:r>
-        <w:rPr>
-          <w:rFonts w:ascii="Times New Roman" w:hAnsi="Times New Roman" w:cs="Times New Roman"/>
-          <w:color w:val="000000"/>
-          <w:u w:color="000000"/>
-        </w:rPr>
-        <w:t xml:space="preserve"> </w:t>
+        <w:t xml:space="preserve"> If you don’t do this, there will be an empty </w:t>
       </w:r>
       <w:r>
         <w:rPr>
@@ -4310,7 +4251,7 @@
 </file>
 
 <file path=customXml/itemProps1.xml><?xml version="1.0" encoding="utf-8"?>
-<ds:datastoreItem xmlns:ds="http://schemas.openxmlformats.org/officeDocument/2006/customXml" ds:itemID="{1502F354-33C9-AD43-8665-37B568F6F662}">
+<ds:datastoreItem xmlns:ds="http://schemas.openxmlformats.org/officeDocument/2006/customXml" ds:itemID="{62ED9B3A-87F9-C845-84E3-4523D8968DEA}">
   <ds:schemaRefs>
     <ds:schemaRef ds:uri="http://schemas.openxmlformats.org/officeDocument/2006/bibliography"/>
   </ds:schemaRefs>

</xml_diff>